<commit_message>
Add subnav to layout
add content to aboutus.html, add .subnav to layout, this allows for
navigation to subpages and CTA placement
</commit_message>
<xml_diff>
--- a/SlammersSite_working.docx
+++ b/SlammersSite_working.docx
@@ -114,6 +114,180 @@
     </w:p>
     <w:p>
       <w:pPr>
+        <w:rPr>
+          <w:b/>
+          <w:i/>
+        </w:rPr>
+      </w:pPr>
+    </w:p>
+    <w:p>
+      <w:pPr>
+        <w:rPr>
+          <w:b/>
+          <w:i/>
+        </w:rPr>
+      </w:pPr>
+      <w:r>
+        <w:rPr>
+          <w:b/>
+          <w:i/>
+        </w:rPr>
+        <w:t>Section.</w:t>
+      </w:r>
+      <w:r>
+        <w:rPr>
+          <w:b/>
+          <w:i/>
+        </w:rPr>
+        <w:t>pla</w:t>
+      </w:r>
+      <w:bookmarkStart w:id="0" w:name="_GoBack"/>
+      <w:bookmarkEnd w:id="0"/>
+      <w:r>
+        <w:rPr>
+          <w:b/>
+          <w:i/>
+        </w:rPr>
+        <w:t>About Us</w:t>
+      </w:r>
+    </w:p>
+    <w:p>
+      <w:pPr>
+        <w:rPr>
+          <w:b/>
+          <w:i/>
+        </w:rPr>
+      </w:pPr>
+    </w:p>
+    <w:p>
+      <w:pPr>
+        <w:rPr>
+          <w:b/>
+        </w:rPr>
+      </w:pPr>
+      <w:r>
+        <w:rPr>
+          <w:b/>
+        </w:rPr>
+        <w:t xml:space="preserve">Welcome to Slammers, </w:t>
+      </w:r>
+      <w:proofErr w:type="spellStart"/>
+      <w:r>
+        <w:rPr>
+          <w:b/>
+        </w:rPr>
+        <w:t>Cairnsville’s</w:t>
+      </w:r>
+      <w:proofErr w:type="spellEnd"/>
+      <w:r>
+        <w:rPr>
+          <w:b/>
+        </w:rPr>
+        <w:t xml:space="preserve"> #1 Beach Volleyball Venue.</w:t>
+      </w:r>
+    </w:p>
+    <w:p/>
+    <w:p>
+      <w:r>
+        <w:t>Slammers Beach Volleyball is a family run business, locally owned and operated for the last 25 years. We pride ourselves in customer service excellence,</w:t>
+      </w:r>
+      <w:r>
+        <w:t xml:space="preserve"> and </w:t>
+      </w:r>
+      <w:r>
+        <w:t xml:space="preserve">our competition </w:t>
+      </w:r>
+      <w:r>
+        <w:t>grade</w:t>
+      </w:r>
+      <w:r>
+        <w:t xml:space="preserve"> Beach Volleyball courts</w:t>
+      </w:r>
+      <w:r>
+        <w:t xml:space="preserve"> are second to none in North Queensland.</w:t>
+      </w:r>
+    </w:p>
+    <w:p/>
+    <w:p>
+      <w:r>
+        <w:t>Slammers</w:t>
+      </w:r>
+      <w:r>
+        <w:t xml:space="preserve"> Beach Volleyball</w:t>
+      </w:r>
+      <w:r>
+        <w:t xml:space="preserve"> boasts </w:t>
+      </w:r>
+      <w:r>
+        <w:t>first class onsite amenities</w:t>
+      </w:r>
+      <w:r>
+        <w:t xml:space="preserve"> including:</w:t>
+      </w:r>
+    </w:p>
+    <w:p>
+      <w:r>
+        <w:t>Competition grade</w:t>
+      </w:r>
+      <w:r>
+        <w:t xml:space="preserve"> </w:t>
+      </w:r>
+      <w:r>
+        <w:t>c</w:t>
+      </w:r>
+      <w:r>
+        <w:t>ourts</w:t>
+      </w:r>
+    </w:p>
+    <w:p>
+      <w:r>
+        <w:t>Deluxe changerooms</w:t>
+      </w:r>
+    </w:p>
+    <w:p>
+      <w:r>
+        <w:t>Slammers Canteen</w:t>
+      </w:r>
+    </w:p>
+    <w:p>
+      <w:r>
+        <w:t>Full range of drinks and snacks available</w:t>
+      </w:r>
+    </w:p>
+    <w:p>
+      <w:r>
+        <w:t>Slammers L</w:t>
+      </w:r>
+      <w:r>
+        <w:t>icenced bar</w:t>
+      </w:r>
+      <w:r>
+        <w:t xml:space="preserve"> </w:t>
+      </w:r>
+    </w:p>
+    <w:p>
+      <w:r>
+        <w:t>H</w:t>
+      </w:r>
+      <w:r>
+        <w:t>appy hour every day from 6-7pm</w:t>
+      </w:r>
+    </w:p>
+    <w:p>
+      <w:r>
+        <w:t xml:space="preserve">Free onsite </w:t>
+      </w:r>
+      <w:proofErr w:type="spellStart"/>
+      <w:r>
+        <w:t>WiFi</w:t>
+      </w:r>
+      <w:proofErr w:type="spellEnd"/>
+      <w:r>
+        <w:t>*</w:t>
+      </w:r>
+    </w:p>
+    <w:p>
+      <w:pPr>
         <w:pStyle w:val="Heading2"/>
         <w:rPr>
           <w:highlight w:val="yellow"/>
@@ -257,6 +431,7 @@
           <w:highlight w:val="yellow"/>
           <w:lang w:val="en-US"/>
         </w:rPr>
+        <w:lastRenderedPageBreak/>
         <w:t xml:space="preserve">The sport originated in the United States, and is now just achieving the type of popularity in the U.S. that it has received on a global basis, where it ranks behind only soccer among participation sports. </w:t>
       </w:r>
     </w:p>
@@ -331,7 +506,6 @@
           <w:b/>
           <w:highlight w:val="yellow"/>
         </w:rPr>
-        <w:lastRenderedPageBreak/>
         <w:t>Reproduced from http://www.volleyball.org/whatis.html</w:t>
       </w:r>
       <w:r>
@@ -783,6 +957,7 @@
         <w:rPr>
           <w:highlight w:val="cyan"/>
         </w:rPr>
+        <w:lastRenderedPageBreak/>
         <w:t>section.form</w:t>
       </w:r>
       <w:proofErr w:type="spellEnd"/>
@@ -996,7 +1171,6 @@
         <w:rPr>
           <w:highlight w:val="green"/>
         </w:rPr>
-        <w:lastRenderedPageBreak/>
         <w:t>Game fees must be paid prior to the start of the game. Games may be cancelled by players up to 4 hours before hand to get a refund. Without 4 hours' notice, participants will forfeit the game and be charged 50% of the game fee.</w:t>
       </w:r>
     </w:p>
@@ -1065,10 +1239,7 @@
         <w:t xml:space="preserve"> </w:t>
       </w:r>
     </w:p>
-    <w:p>
-      <w:bookmarkStart w:id="0" w:name="_GoBack"/>
-      <w:bookmarkEnd w:id="0"/>
-    </w:p>
+    <w:p/>
     <w:sectPr>
       <w:pgSz w:w="12240" w:h="15840"/>
       <w:pgMar w:top="1134" w:right="1134" w:bottom="1134" w:left="1134" w:header="720" w:footer="720" w:gutter="0"/>

</xml_diff>

<commit_message>
Add Contactus details and map
add contactus.html, add contact info and google map.
</commit_message>
<xml_diff>
--- a/SlammersSite_working.docx
+++ b/SlammersSite_working.docx
@@ -404,13 +404,7 @@
           </w:tcPr>
           <w:p>
             <w:r>
-              <w:t xml:space="preserve">Premium </w:t>
-            </w:r>
-            <w:r>
-              <w:t>Volley</w:t>
-            </w:r>
-            <w:r>
-              <w:t>ball hire – 1hour</w:t>
+              <w:t>Premium Volleyball hire – 1hour</w:t>
             </w:r>
           </w:p>
         </w:tc>
@@ -528,8 +522,6 @@
             <w:r>
               <w:t>$10.00</w:t>
             </w:r>
-            <w:bookmarkStart w:id="0" w:name="_GoBack"/>
-            <w:bookmarkEnd w:id="0"/>
           </w:p>
         </w:tc>
       </w:tr>
@@ -810,8 +802,10 @@
         <w:rPr>
           <w:highlight w:val="green"/>
         </w:rPr>
-        <w:t xml:space="preserve">Phone is </w:t>
-      </w:r>
+        <w:t xml:space="preserve">Phone: </w:t>
+      </w:r>
+      <w:bookmarkStart w:id="0" w:name="_GoBack"/>
+      <w:bookmarkEnd w:id="0"/>
       <w:r>
         <w:rPr>
           <w:highlight w:val="green"/>
@@ -829,7 +823,13 @@
         <w:rPr>
           <w:highlight w:val="green"/>
         </w:rPr>
-        <w:t xml:space="preserve">fax: </w:t>
+        <w:t>F</w:t>
+      </w:r>
+      <w:r>
+        <w:rPr>
+          <w:highlight w:val="green"/>
+        </w:rPr>
+        <w:t xml:space="preserve">ax: </w:t>
       </w:r>
       <w:r>
         <w:rPr>
@@ -839,16 +839,36 @@
       </w:r>
     </w:p>
     <w:p>
-      <w:pPr>
-        <w:rPr>
-          <w:highlight w:val="green"/>
-        </w:rPr>
-      </w:pPr>
-      <w:r>
-        <w:rPr>
-          <w:highlight w:val="green"/>
-        </w:rPr>
-        <w:t xml:space="preserve">address: 123 </w:t>
+      <w:r>
+        <w:rPr>
+          <w:highlight w:val="green"/>
+        </w:rPr>
+        <w:t>E</w:t>
+      </w:r>
+      <w:r>
+        <w:rPr>
+          <w:highlight w:val="green"/>
+        </w:rPr>
+        <w:t>mail: slammers@ gmail.com</w:t>
+      </w:r>
+    </w:p>
+    <w:p>
+      <w:pPr>
+        <w:rPr>
+          <w:highlight w:val="green"/>
+        </w:rPr>
+      </w:pPr>
+      <w:r>
+        <w:rPr>
+          <w:highlight w:val="green"/>
+        </w:rPr>
+        <w:t>A</w:t>
+      </w:r>
+      <w:r>
+        <w:rPr>
+          <w:highlight w:val="green"/>
+        </w:rPr>
+        <w:t xml:space="preserve">ddress: 123 </w:t>
       </w:r>
       <w:proofErr w:type="spellStart"/>
       <w:r>
@@ -872,38 +892,6 @@
         <w:t>Cairsville</w:t>
       </w:r>
       <w:proofErr w:type="spellEnd"/>
-    </w:p>
-    <w:p>
-      <w:r>
-        <w:rPr>
-          <w:highlight w:val="green"/>
-        </w:rPr>
-        <w:t xml:space="preserve">email: </w:t>
-      </w:r>
-      <w:r>
-        <w:rPr>
-          <w:highlight w:val="green"/>
-        </w:rPr>
-        <w:t>slammers</w:t>
-      </w:r>
-      <w:r>
-        <w:rPr>
-          <w:highlight w:val="green"/>
-        </w:rPr>
-        <w:t xml:space="preserve">@ </w:t>
-      </w:r>
-      <w:r>
-        <w:rPr>
-          <w:highlight w:val="green"/>
-        </w:rPr>
-        <w:t>gmail</w:t>
-      </w:r>
-      <w:r>
-        <w:rPr>
-          <w:highlight w:val="green"/>
-        </w:rPr>
-        <w:t>.com</w:t>
-      </w:r>
     </w:p>
     <w:p/>
     <w:p>

</xml_diff>